<commit_message>
added traingin to task breakdown
</commit_message>
<xml_diff>
--- a/Task Breaekdown.docx
+++ b/Task Breaekdown.docx
@@ -570,6 +570,32 @@
           <w:b/>
         </w:rPr>
       </w:pPr>
+    </w:p>
+    <w:p>
+      <w:pPr>
+        <w:rPr>
+          <w:b/>
+        </w:rPr>
+      </w:pPr>
+      <w:r>
+        <w:rPr>
+          <w:b/>
+        </w:rPr>
+        <w:t>5.5 Deploy and train PPG users</w:t>
+      </w:r>
+    </w:p>
+    <w:p>
+      <w:pPr>
+        <w:rPr>
+          <w:b/>
+        </w:rPr>
+      </w:pPr>
+      <w:r>
+        <w:rPr>
+          <w:b/>
+        </w:rPr>
+        <w:t>5.5.1 Present final product to PPG, deploy the product, and train users</w:t>
+      </w:r>
       <w:bookmarkStart w:id="0" w:name="_GoBack"/>
       <w:bookmarkEnd w:id="0"/>
     </w:p>

</xml_diff>